<commit_message>
code moved to khushboo folder
</commit_message>
<xml_diff>
--- a/kilowatt_Document.docx
+++ b/kilowatt_Document.docx
@@ -37,16 +37,32 @@
           <w:sz w:val="24"/>
           <w:szCs w:val="24"/>
         </w:rPr>
-        <w:t xml:space="preserve">Copy all files from </w:t>
-      </w:r>
+        <w:t xml:space="preserve">Copy </w:t>
+      </w:r>
+      <w:r>
+        <w:rPr>
+          <w:sz w:val="24"/>
+          <w:szCs w:val="24"/>
+        </w:rPr>
+        <w:t xml:space="preserve">entire </w:t>
+      </w:r>
+      <w:r>
+        <w:rPr>
+          <w:sz w:val="24"/>
+          <w:szCs w:val="24"/>
+        </w:rPr>
+        <w:t xml:space="preserve"> </w:t>
+      </w:r>
+      <w:proofErr w:type="spellStart"/>
       <w:r>
         <w:rPr>
           <w:b/>
           <w:sz w:val="24"/>
           <w:szCs w:val="24"/>
         </w:rPr>
-        <w:t>project</w:t>
-      </w:r>
+        <w:t>khushboo</w:t>
+      </w:r>
+      <w:proofErr w:type="spellEnd"/>
       <w:r>
         <w:rPr>
           <w:sz w:val="24"/>
@@ -71,6 +87,8 @@
         </w:rPr>
         <w:t xml:space="preserve"> folder</w:t>
       </w:r>
+      <w:bookmarkStart w:id="0" w:name="_GoBack"/>
+      <w:bookmarkEnd w:id="0"/>
     </w:p>
     <w:p>
       <w:pPr>
@@ -90,14 +108,7 @@
           <w:sz w:val="24"/>
           <w:szCs w:val="24"/>
         </w:rPr>
-        <w:t xml:space="preserve">Change the path of project </w:t>
-      </w:r>
-      <w:r>
-        <w:rPr>
-          <w:sz w:val="24"/>
-          <w:szCs w:val="24"/>
-        </w:rPr>
-        <w:t xml:space="preserve">and </w:t>
+        <w:t xml:space="preserve">Import </w:t>
       </w:r>
       <w:proofErr w:type="spellStart"/>
       <w:r>
@@ -113,183 +124,25 @@
           <w:sz w:val="24"/>
           <w:szCs w:val="24"/>
         </w:rPr>
-        <w:t xml:space="preserve"> configuration </w:t>
-      </w:r>
-      <w:r>
-        <w:rPr>
-          <w:sz w:val="24"/>
-          <w:szCs w:val="24"/>
-        </w:rPr>
-        <w:t xml:space="preserve">in </w:t>
-      </w:r>
+        <w:t xml:space="preserve"> queries from </w:t>
+      </w:r>
+      <w:proofErr w:type="spellStart"/>
       <w:r>
         <w:rPr>
           <w:b/>
           <w:sz w:val="24"/>
           <w:szCs w:val="24"/>
         </w:rPr>
-        <w:t>/</w:t>
-      </w:r>
-      <w:proofErr w:type="spellStart"/>
+        <w:t>db</w:t>
+      </w:r>
       <w:r>
         <w:rPr>
           <w:b/>
           <w:sz w:val="24"/>
           <w:szCs w:val="24"/>
         </w:rPr>
-        <w:t>config</w:t>
-      </w:r>
-      <w:proofErr w:type="spellEnd"/>
-      <w:r>
-        <w:rPr>
-          <w:b/>
-          <w:sz w:val="24"/>
-          <w:szCs w:val="24"/>
-        </w:rPr>
-        <w:t>/</w:t>
-      </w:r>
-      <w:proofErr w:type="spellStart"/>
-      <w:r>
-        <w:rPr>
-          <w:b/>
-          <w:sz w:val="24"/>
-          <w:szCs w:val="24"/>
-        </w:rPr>
-        <w:t>config.php</w:t>
-      </w:r>
-      <w:proofErr w:type="spellEnd"/>
-      <w:r>
-        <w:rPr>
-          <w:sz w:val="24"/>
-          <w:szCs w:val="24"/>
-        </w:rPr>
-        <w:t xml:space="preserve"> file </w:t>
-      </w:r>
-    </w:p>
-    <w:p>
-      <w:pPr>
-        <w:pStyle w:val="ListParagraph"/>
-        <w:numPr>
-          <w:ilvl w:val="0"/>
-          <w:numId w:val="3"/>
-        </w:numPr>
-        <w:rPr>
-          <w:b/>
-          <w:sz w:val="32"/>
-          <w:szCs w:val="32"/>
-        </w:rPr>
-      </w:pPr>
-      <w:r>
-        <w:rPr>
-          <w:sz w:val="24"/>
-          <w:szCs w:val="24"/>
-        </w:rPr>
-        <w:t xml:space="preserve">Change the path </w:t>
-      </w:r>
-      <w:r>
-        <w:rPr>
-          <w:sz w:val="24"/>
-          <w:szCs w:val="24"/>
-        </w:rPr>
-        <w:t>in</w:t>
-      </w:r>
-      <w:r>
-        <w:rPr>
-          <w:b/>
-          <w:sz w:val="24"/>
-          <w:szCs w:val="24"/>
-        </w:rPr>
-        <w:t xml:space="preserve"> </w:t>
-      </w:r>
-      <w:r>
-        <w:rPr>
-          <w:b/>
-          <w:sz w:val="24"/>
-          <w:szCs w:val="24"/>
-        </w:rPr>
-        <w:t xml:space="preserve"> /</w:t>
-      </w:r>
-      <w:proofErr w:type="spellStart"/>
-      <w:r>
-        <w:rPr>
-          <w:b/>
-          <w:sz w:val="24"/>
-          <w:szCs w:val="24"/>
-        </w:rPr>
-        <w:t>js</w:t>
-      </w:r>
-      <w:proofErr w:type="spellEnd"/>
-      <w:r>
-        <w:rPr>
-          <w:b/>
-          <w:sz w:val="24"/>
-          <w:szCs w:val="24"/>
-        </w:rPr>
-        <w:t>/script.js</w:t>
-      </w:r>
-      <w:r>
-        <w:rPr>
-          <w:sz w:val="24"/>
-          <w:szCs w:val="24"/>
-        </w:rPr>
-        <w:t xml:space="preserve"> file</w:t>
-      </w:r>
-    </w:p>
-    <w:p>
-      <w:pPr>
-        <w:pStyle w:val="ListParagraph"/>
-        <w:numPr>
-          <w:ilvl w:val="0"/>
-          <w:numId w:val="3"/>
-        </w:numPr>
-        <w:rPr>
-          <w:b/>
-          <w:sz w:val="32"/>
-          <w:szCs w:val="32"/>
-        </w:rPr>
-      </w:pPr>
-      <w:r>
-        <w:rPr>
-          <w:sz w:val="24"/>
-          <w:szCs w:val="24"/>
-        </w:rPr>
-        <w:t xml:space="preserve">Import </w:t>
-      </w:r>
-      <w:proofErr w:type="spellStart"/>
-      <w:r>
-        <w:rPr>
-          <w:sz w:val="24"/>
-          <w:szCs w:val="24"/>
-        </w:rPr>
-        <w:t>db</w:t>
-      </w:r>
-      <w:proofErr w:type="spellEnd"/>
-      <w:r>
-        <w:rPr>
-          <w:sz w:val="24"/>
-          <w:szCs w:val="24"/>
-        </w:rPr>
-        <w:t xml:space="preserve"> queries from </w:t>
-      </w:r>
-      <w:proofErr w:type="spellStart"/>
-      <w:r>
-        <w:rPr>
-          <w:b/>
-          <w:sz w:val="24"/>
-          <w:szCs w:val="24"/>
-        </w:rPr>
-        <w:t>db</w:t>
-      </w:r>
-      <w:r>
-        <w:rPr>
-          <w:b/>
-          <w:sz w:val="24"/>
-          <w:szCs w:val="24"/>
-        </w:rPr>
         <w:t>Sql</w:t>
       </w:r>
-      <w:bookmarkStart w:id="0" w:name="_GoBack"/>
-      <w:bookmarkEnd w:id="0"/>
       <w:proofErr w:type="spellEnd"/>
       <w:r>
         <w:rPr>
@@ -381,7 +234,7 @@
             <w:sz w:val="24"/>
             <w:szCs w:val="24"/>
           </w:rPr>
-          <w:t>http://localhost/restApi/</w:t>
+          <w:t>http://localhost/khushboo/restApi/</w:t>
         </w:r>
       </w:hyperlink>
     </w:p>
@@ -506,12 +359,6 @@
           <w:szCs w:val="24"/>
         </w:rPr>
         <w:tab/>
-      </w:r>
-      <w:r>
-        <w:rPr>
-          <w:sz w:val="24"/>
-          <w:szCs w:val="24"/>
-        </w:rPr>
         <w:t>:</w:t>
       </w:r>
       <w:r>
@@ -581,27 +428,7 @@
           <w:szCs w:val="24"/>
         </w:rPr>
         <w:tab/>
-      </w:r>
-      <w:r>
-        <w:rPr>
-          <w:sz w:val="24"/>
-          <w:szCs w:val="24"/>
-        </w:rPr>
-        <w:t xml:space="preserve">: </w:t>
-      </w:r>
-      <w:r>
-        <w:rPr>
-          <w:sz w:val="24"/>
-          <w:szCs w:val="24"/>
-        </w:rPr>
-        <w:t>123456</w:t>
-      </w:r>
-      <w:r>
-        <w:rPr>
-          <w:sz w:val="24"/>
-          <w:szCs w:val="24"/>
-        </w:rPr>
-        <w:t xml:space="preserve"> </w:t>
+        <w:t xml:space="preserve">: 123456 </w:t>
       </w:r>
     </w:p>
     <w:p>
@@ -634,21 +461,7 @@
           <w:szCs w:val="24"/>
         </w:rPr>
         <w:tab/>
-        <w:t xml:space="preserve">: </w:t>
-      </w:r>
-      <w:r>
-        <w:rPr>
-          <w:sz w:val="24"/>
-          <w:szCs w:val="24"/>
-        </w:rPr>
-        <w:t>rahul@gmail.com</w:t>
-      </w:r>
-      <w:r>
-        <w:rPr>
-          <w:sz w:val="24"/>
-          <w:szCs w:val="24"/>
-        </w:rPr>
-        <w:t xml:space="preserve"> </w:t>
+        <w:t xml:space="preserve">: rahul@gmail.com </w:t>
       </w:r>
     </w:p>
     <w:p>
@@ -674,21 +487,7 @@
           <w:szCs w:val="24"/>
         </w:rPr>
         <w:tab/>
-        <w:t xml:space="preserve">: </w:t>
-      </w:r>
-      <w:r>
-        <w:rPr>
-          <w:sz w:val="24"/>
-          <w:szCs w:val="24"/>
-        </w:rPr>
-        <w:t>goa</w:t>
-      </w:r>
-      <w:r>
-        <w:rPr>
-          <w:sz w:val="24"/>
-          <w:szCs w:val="24"/>
-        </w:rPr>
-        <w:t xml:space="preserve"> </w:t>
+        <w:t xml:space="preserve">: goa </w:t>
       </w:r>
     </w:p>
     <w:p>
@@ -721,12 +520,6 @@
           <w:szCs w:val="24"/>
         </w:rPr>
         <w:tab/>
-      </w:r>
-      <w:r>
-        <w:rPr>
-          <w:sz w:val="24"/>
-          <w:szCs w:val="24"/>
-        </w:rPr>
         <w:t xml:space="preserve">: </w:t>
       </w:r>
       <w:r>
@@ -1443,15 +1236,7 @@
           <w:sz w:val="24"/>
           <w:szCs w:val="24"/>
         </w:rPr>
-        <w:t>Delete</w:t>
-      </w:r>
-      <w:r>
-        <w:rPr>
-          <w:b/>
-          <w:sz w:val="24"/>
-          <w:szCs w:val="24"/>
-        </w:rPr>
-        <w:t xml:space="preserve"> </w:t>
+        <w:t xml:space="preserve">Delete </w:t>
       </w:r>
       <w:r>
         <w:rPr>
@@ -1487,7 +1272,6 @@
           <w:sz w:val="24"/>
           <w:szCs w:val="24"/>
         </w:rPr>
-        <w:lastRenderedPageBreak/>
         <w:t>apiKey</w:t>
       </w:r>
       <w:proofErr w:type="spellEnd"/>
@@ -2024,21 +1808,7 @@
           <w:szCs w:val="24"/>
         </w:rPr>
         <w:tab/>
-        <w:t xml:space="preserve">(id to </w:t>
-      </w:r>
-      <w:r>
-        <w:rPr>
-          <w:sz w:val="24"/>
-          <w:szCs w:val="24"/>
-        </w:rPr>
-        <w:t>view</w:t>
-      </w:r>
-      <w:r>
-        <w:rPr>
-          <w:sz w:val="24"/>
-          <w:szCs w:val="24"/>
-        </w:rPr>
-        <w:t>)</w:t>
+        <w:t>(id to view)</w:t>
       </w:r>
     </w:p>
     <w:p>
@@ -2282,17 +2052,7 @@
           <w:szCs w:val="21"/>
           <w:shd w:val="clear" w:color="auto" w:fill="FFFFFF"/>
         </w:rPr>
-        <w:t>":</w:t>
-      </w:r>
-      <w:r>
-        <w:rPr>
-          <w:rFonts w:ascii="Consolas" w:hAnsi="Consolas"/>
-          <w:color w:val="333333"/>
-          <w:sz w:val="21"/>
-          <w:szCs w:val="21"/>
-          <w:shd w:val="clear" w:color="auto" w:fill="FFFFFF"/>
-        </w:rPr>
-        <w:t>User</w:t>
+        <w:t>":User</w:t>
       </w:r>
       <w:proofErr w:type="spellEnd"/>
       <w:r>
@@ -2469,23 +2229,7 @@
           <w:sz w:val="24"/>
           <w:szCs w:val="24"/>
         </w:rPr>
-        <w:t xml:space="preserve">View </w:t>
-      </w:r>
-      <w:r>
-        <w:rPr>
-          <w:b/>
-          <w:sz w:val="24"/>
-          <w:szCs w:val="24"/>
-        </w:rPr>
-        <w:t>All</w:t>
-      </w:r>
-      <w:r>
-        <w:rPr>
-          <w:b/>
-          <w:sz w:val="24"/>
-          <w:szCs w:val="24"/>
-        </w:rPr>
-        <w:t xml:space="preserve"> </w:t>
+        <w:t xml:space="preserve">View All </w:t>
       </w:r>
       <w:r>
         <w:rPr>
@@ -2606,14 +2350,7 @@
           <w:sz w:val="24"/>
           <w:szCs w:val="24"/>
         </w:rPr>
-        <w:t>view</w:t>
-      </w:r>
-      <w:r>
-        <w:rPr>
-          <w:sz w:val="24"/>
-          <w:szCs w:val="24"/>
-        </w:rPr>
-        <w:t>All</w:t>
+        <w:t>viewAll</w:t>
       </w:r>
       <w:proofErr w:type="spellEnd"/>
     </w:p>
@@ -3016,7 +2753,6 @@
           <w:sz w:val="21"/>
           <w:szCs w:val="21"/>
         </w:rPr>
-        <w:lastRenderedPageBreak/>
         <w:t>{</w:t>
       </w:r>
     </w:p>
@@ -3300,16 +3036,7 @@
           <w:sz w:val="21"/>
           <w:szCs w:val="21"/>
         </w:rPr>
-        <w:t>}</w:t>
-      </w:r>
-      <w:r>
-        <w:rPr>
-          <w:rFonts w:ascii="Helvetica" w:hAnsi="Helvetica"/>
-          <w:color w:val="333333"/>
-          <w:sz w:val="21"/>
-          <w:szCs w:val="21"/>
-        </w:rPr>
-        <w:t>,</w:t>
+        <w:t>},</w:t>
       </w:r>
     </w:p>
     <w:p>

</xml_diff>